<commit_message>
ajout docs liste sujets eval2 S10
</commit_message>
<xml_diff>
--- a/content/semaine10/Fiches_Revision_Examen2.docx
+++ b/content/semaine10/Fiches_Revision_Examen2.docx
@@ -78,6 +78,7 @@
         <w:t>Tris</w:t>
       </w:r>
     </w:p>
+    <w:p/>
     <w:p>
       <w:pPr>
         <w:pStyle w:val="Titre2"/>
@@ -95,7 +96,13 @@
         </w:numPr>
       </w:pPr>
       <w:r>
-        <w:t>longueur</w:t>
+        <w:t>L</w:t>
+      </w:r>
+      <w:r>
+        <w:t>ongueur</w:t>
+      </w:r>
+      <w:r>
+        <w:t xml:space="preserve"> d’une chaine</w:t>
       </w:r>
     </w:p>
     <w:p>
@@ -109,6 +116,9 @@
       <w:r>
         <w:t>Conversion</w:t>
       </w:r>
+      <w:r>
+        <w:t xml:space="preserve"> d’une chaine</w:t>
+      </w:r>
     </w:p>
     <w:p>
       <w:pPr>
@@ -121,6 +131,9 @@
       <w:r>
         <w:t>Remplacement</w:t>
       </w:r>
+      <w:r>
+        <w:t xml:space="preserve"> d’une chaine</w:t>
+      </w:r>
     </w:p>
     <w:p>
       <w:pPr>
@@ -133,19 +146,18 @@
       <w:r>
         <w:t>Parcourir</w:t>
       </w:r>
-    </w:p>
+      <w:r>
+        <w:t xml:space="preserve"> une chaine</w:t>
+      </w:r>
+    </w:p>
+    <w:p/>
     <w:p>
       <w:pPr>
         <w:pStyle w:val="Titre2"/>
       </w:pPr>
       <w:r>
-        <w:t xml:space="preserve">3. Visualisation de données avec </w:t>
-      </w:r>
-      <w:proofErr w:type="spellStart"/>
-      <w:r>
-        <w:t>Matplotlib</w:t>
-      </w:r>
-      <w:proofErr w:type="spellEnd"/>
+        <w:t>3. Visualisation de données avec Matplotlib</w:t>
+      </w:r>
     </w:p>
     <w:p>
       <w:pPr>
@@ -202,10 +214,16 @@
       </w:r>
     </w:p>
     <w:p>
+      <w:r>
+        <w:br w:type="page"/>
+      </w:r>
+    </w:p>
+    <w:p>
       <w:pPr>
         <w:pStyle w:val="Titre1"/>
       </w:pPr>
       <w:r>
+        <w:lastRenderedPageBreak/>
         <w:t>Fiche – Dictionnaires</w:t>
       </w:r>
     </w:p>
@@ -278,7 +296,6 @@
         </w:numPr>
       </w:pPr>
       <w:r>
-        <w:lastRenderedPageBreak/>
         <w:t>Modification d’un dictionnaire</w:t>
       </w:r>
     </w:p>
@@ -323,15 +340,7 @@
         <w:pStyle w:val="Titre1"/>
       </w:pPr>
       <w:r>
-        <w:t xml:space="preserve">Fiche – </w:t>
-      </w:r>
-      <w:proofErr w:type="spellStart"/>
-      <w:r>
-        <w:t>NumPy</w:t>
-      </w:r>
-      <w:proofErr w:type="spellEnd"/>
-      <w:r>
-        <w:t>, graphiques (barres d'erreur, droite de régression linéaire)</w:t>
+        <w:t>Fiche – NumPy, graphiques (barres d'erreur, droite de régression linéaire)</w:t>
       </w:r>
     </w:p>
     <w:p>
@@ -343,13 +352,8 @@
         </w:numPr>
       </w:pPr>
       <w:r>
-        <w:t xml:space="preserve">Création de tableaux </w:t>
-      </w:r>
-      <w:proofErr w:type="spellStart"/>
-      <w:r>
-        <w:t>numpy</w:t>
-      </w:r>
-      <w:proofErr w:type="spellEnd"/>
+        <w:t>Création de tableaux numpy</w:t>
+      </w:r>
     </w:p>
     <w:p>
       <w:pPr>
@@ -360,15 +364,7 @@
         </w:numPr>
       </w:pPr>
       <w:r>
-        <w:t xml:space="preserve">Opérations sur un tableau </w:t>
-      </w:r>
-      <w:proofErr w:type="spellStart"/>
-      <w:r>
-        <w:t>numpy</w:t>
-      </w:r>
-      <w:proofErr w:type="spellEnd"/>
-      <w:r>
-        <w:t xml:space="preserve"> contenant ou non des valeurs manquantes</w:t>
+        <w:t>Opérations sur un tableau numpy contenant ou non des valeurs manquantes</w:t>
       </w:r>
     </w:p>
     <w:p>
@@ -454,152 +450,6 @@
       <w:r>
         <w:t>Tracer une droite de régression</w:t>
       </w:r>
-    </w:p>
-    <w:p>
-      <w:pPr>
-        <w:pStyle w:val="Titre1"/>
-      </w:pPr>
-      <w:r>
-        <w:t>Fiche - Lecture et écriture de fichiers (</w:t>
-      </w:r>
-      <w:proofErr w:type="spellStart"/>
-      <w:r>
-        <w:t>NumPy</w:t>
-      </w:r>
-      <w:proofErr w:type="spellEnd"/>
-      <w:r>
-        <w:t xml:space="preserve"> et Pandas)</w:t>
-      </w:r>
-    </w:p>
-    <w:p>
-      <w:pPr>
-        <w:pStyle w:val="Paragraphedeliste"/>
-        <w:numPr>
-          <w:ilvl w:val="0"/>
-          <w:numId w:val="2"/>
-        </w:numPr>
-      </w:pPr>
-      <w:r>
-        <w:t xml:space="preserve">Lecture de fichiers (avec ou sans en-tête) avec </w:t>
-      </w:r>
-      <w:proofErr w:type="spellStart"/>
-      <w:r>
-        <w:t>numpy</w:t>
-      </w:r>
-      <w:proofErr w:type="spellEnd"/>
-      <w:r>
-        <w:t xml:space="preserve"> et pandas</w:t>
-      </w:r>
-    </w:p>
-    <w:p>
-      <w:pPr>
-        <w:pStyle w:val="Paragraphedeliste"/>
-        <w:numPr>
-          <w:ilvl w:val="0"/>
-          <w:numId w:val="2"/>
-        </w:numPr>
-      </w:pPr>
-      <w:r>
-        <w:t xml:space="preserve">Écriture de fichiers avec </w:t>
-      </w:r>
-      <w:proofErr w:type="spellStart"/>
-      <w:r>
-        <w:t>numpy</w:t>
-      </w:r>
-      <w:proofErr w:type="spellEnd"/>
-      <w:r>
-        <w:t xml:space="preserve"> et pandas</w:t>
-      </w:r>
-    </w:p>
-    <w:p>
-      <w:pPr>
-        <w:pStyle w:val="Paragraphedeliste"/>
-        <w:numPr>
-          <w:ilvl w:val="0"/>
-          <w:numId w:val="2"/>
-        </w:numPr>
-      </w:pPr>
-      <w:r>
-        <w:t>Choix du séparateur des données dans un fichier</w:t>
-      </w:r>
-    </w:p>
-    <w:p>
-      <w:pPr>
-        <w:pStyle w:val="Paragraphedeliste"/>
-        <w:numPr>
-          <w:ilvl w:val="0"/>
-          <w:numId w:val="2"/>
-        </w:numPr>
-      </w:pPr>
-      <w:r>
-        <w:t>Identifier les valeurs manquantes avec pandas</w:t>
-      </w:r>
-    </w:p>
-    <w:p>
-      <w:pPr>
-        <w:pStyle w:val="Paragraphedeliste"/>
-        <w:numPr>
-          <w:ilvl w:val="0"/>
-          <w:numId w:val="2"/>
-        </w:numPr>
-      </w:pPr>
-      <w:r>
-        <w:t>Compter les NaN avec pandas</w:t>
-      </w:r>
-    </w:p>
-    <w:p>
-      <w:pPr>
-        <w:pStyle w:val="Paragraphedeliste"/>
-        <w:numPr>
-          <w:ilvl w:val="0"/>
-          <w:numId w:val="2"/>
-        </w:numPr>
-      </w:pPr>
-      <w:r>
-        <w:t>Remplacer les NaN par une autre valeur avec pandas</w:t>
-      </w:r>
-    </w:p>
-    <w:p>
-      <w:pPr>
-        <w:pStyle w:val="Paragraphedeliste"/>
-        <w:numPr>
-          <w:ilvl w:val="0"/>
-          <w:numId w:val="2"/>
-        </w:numPr>
-      </w:pPr>
-      <w:r>
-        <w:t xml:space="preserve">Afficher de données d'un </w:t>
-      </w:r>
-      <w:proofErr w:type="spellStart"/>
-      <w:r>
-        <w:t>dataframe</w:t>
-      </w:r>
-      <w:proofErr w:type="spellEnd"/>
-    </w:p>
-    <w:p>
-      <w:pPr>
-        <w:pStyle w:val="Paragraphedeliste"/>
-        <w:numPr>
-          <w:ilvl w:val="0"/>
-          <w:numId w:val="2"/>
-        </w:numPr>
-      </w:pPr>
-      <w:r>
-        <w:t xml:space="preserve">Conversion d'une colonne d'un </w:t>
-      </w:r>
-      <w:proofErr w:type="spellStart"/>
-      <w:r>
-        <w:t>dataframe</w:t>
-      </w:r>
-      <w:proofErr w:type="spellEnd"/>
-      <w:r>
-        <w:t xml:space="preserve"> en tableau </w:t>
-      </w:r>
-      <w:proofErr w:type="spellStart"/>
-      <w:r>
-        <w:t>numpy</w:t>
-      </w:r>
-      <w:proofErr w:type="spellEnd"/>
     </w:p>
     <w:sectPr>
       <w:headerReference w:type="default" r:id="rId7"/>

</xml_diff>